<commit_message>
added presentation in docx file
</commit_message>
<xml_diff>
--- a/TF_DataScience_Grupo2.docx
+++ b/TF_DataScience_Grupo2.docx
@@ -1,7 +1,642 @@
 
 <file path=word/document.xml><?xml version="1.0" encoding="utf-8"?>
 <w:document xmlns:wpc="http://schemas.microsoft.com/office/word/2010/wordprocessingCanvas" xmlns:cx="http://schemas.microsoft.com/office/drawing/2014/chartex" xmlns:cx1="http://schemas.microsoft.com/office/drawing/2015/9/8/chartex" xmlns:cx2="http://schemas.microsoft.com/office/drawing/2015/10/21/chartex" xmlns:cx3="http://schemas.microsoft.com/office/drawing/2016/5/9/chartex" xmlns:cx4="http://schemas.microsoft.com/office/drawing/2016/5/10/chartex" xmlns:cx5="http://schemas.microsoft.com/office/drawing/2016/5/11/chartex" xmlns:cx6="http://schemas.microsoft.com/office/drawing/2016/5/12/chartex" xmlns:cx7="http://schemas.microsoft.com/office/drawing/2016/5/13/chartex" xmlns:cx8="http://schemas.microsoft.com/office/drawing/2016/5/14/chartex" xmlns:mc="http://schemas.openxmlformats.org/markup-compatibility/2006" xmlns:aink="http://schemas.microsoft.com/office/drawing/2016/ink" xmlns:am3d="http://schemas.microsoft.com/office/drawing/2017/model3d" xmlns:o="urn:schemas-microsoft-com:office:office" xmlns:oel="http://schemas.microsoft.com/office/2019/extlst" xmlns:r="http://schemas.openxmlformats.org/officeDocument/2006/relationships" xmlns:m="http://schemas.openxmlformats.org/officeDocument/2006/math" xmlns:v="urn:schemas-microsoft-com:vml" xmlns:wp14="http://schemas.microsoft.com/office/word/2010/wordprocessingDrawing" xmlns:wp="http://schemas.openxmlformats.org/drawingml/2006/wordprocessingDrawing" xmlns:w10="urn:schemas-microsoft-com:office:word" xmlns:w="http://schemas.openxmlformats.org/wordprocessingml/2006/main" xmlns:w14="http://schemas.microsoft.com/office/word/2010/wordml" xmlns:w15="http://schemas.microsoft.com/office/word/2012/wordml" xmlns:w16cex="http://schemas.microsoft.com/office/word/2018/wordml/cex" xmlns:w16cid="http://schemas.microsoft.com/office/word/2016/wordml/cid" xmlns:w16="http://schemas.microsoft.com/office/word/2018/wordml" xmlns:w16sdtdh="http://schemas.microsoft.com/office/word/2020/wordml/sdtdatahash" xmlns:w16se="http://schemas.microsoft.com/office/word/2015/wordml/symex" xmlns:wpg="http://schemas.microsoft.com/office/word/2010/wordprocessingGroup" xmlns:wpi="http://schemas.microsoft.com/office/word/2010/wordprocessingInk" xmlns:wne="http://schemas.microsoft.com/office/word/2006/wordml" xmlns:wps="http://schemas.microsoft.com/office/word/2010/wordprocessingShape" mc:Ignorable="w14 w15 w16se w16cid w16 w16cex w16sdtdh wp14">
+  <w:background w:color="F2F2F2" w:themeColor="background1" w:themeShade="F2"/>
   <w:body>
+    <w:p/>
+    <w:p>
+      <w:r>
+        <w:rPr>
+          <w:noProof/>
+        </w:rPr>
+        <w:drawing>
+          <wp:anchor distT="0" distB="0" distL="114300" distR="114300" simplePos="0" relativeHeight="251658240" behindDoc="0" locked="0" layoutInCell="1" allowOverlap="1" wp14:anchorId="6A7243AD" wp14:editId="63704261">
+            <wp:simplePos x="0" y="0"/>
+            <wp:positionH relativeFrom="margin">
+              <wp:posOffset>1464945</wp:posOffset>
+            </wp:positionH>
+            <wp:positionV relativeFrom="paragraph">
+              <wp:posOffset>201930</wp:posOffset>
+            </wp:positionV>
+            <wp:extent cx="2442845" cy="2194560"/>
+            <wp:effectExtent l="0" t="0" r="0" b="0"/>
+            <wp:wrapSquare wrapText="bothSides"/>
+            <wp:docPr id="1" name="Imagen 1" descr="✓[Updated] Mi UPC app not working (down), white screen / black (blank)  screen, loading problems (2022)"/>
+            <wp:cNvGraphicFramePr>
+              <a:graphicFrameLocks xmlns:a="http://schemas.openxmlformats.org/drawingml/2006/main" noChangeAspect="1"/>
+            </wp:cNvGraphicFramePr>
+            <a:graphic xmlns:a="http://schemas.openxmlformats.org/drawingml/2006/main">
+              <a:graphicData uri="http://schemas.openxmlformats.org/drawingml/2006/picture">
+                <pic:pic xmlns:pic="http://schemas.openxmlformats.org/drawingml/2006/picture">
+                  <pic:nvPicPr>
+                    <pic:cNvPr id="0" name="Picture 1" descr="✓[Updated] Mi UPC app not working (down), white screen / black (blank)  screen, loading problems (2022)"/>
+                    <pic:cNvPicPr>
+                      <a:picLocks noChangeAspect="1" noChangeArrowheads="1"/>
+                    </pic:cNvPicPr>
+                  </pic:nvPicPr>
+                  <pic:blipFill rotWithShape="1">
+                    <a:blip r:embed="rId5">
+                      <a:extLst>
+                        <a:ext uri="{28A0092B-C50C-407E-A947-70E740481C1C}">
+                          <a14:useLocalDpi xmlns:a14="http://schemas.microsoft.com/office/drawing/2010/main" val="0"/>
+                        </a:ext>
+                      </a:extLst>
+                    </a:blip>
+                    <a:srcRect l="2535" t="7607" r="3366" b="7852"/>
+                    <a:stretch/>
+                  </pic:blipFill>
+                  <pic:spPr bwMode="auto">
+                    <a:xfrm>
+                      <a:off x="0" y="0"/>
+                      <a:ext cx="2442845" cy="2194560"/>
+                    </a:xfrm>
+                    <a:prstGeom prst="rect">
+                      <a:avLst/>
+                    </a:prstGeom>
+                    <a:noFill/>
+                    <a:ln>
+                      <a:noFill/>
+                    </a:ln>
+                    <a:extLst>
+                      <a:ext uri="{53640926-AAD7-44D8-BBD7-CCE9431645EC}">
+                        <a14:shadowObscured xmlns:a14="http://schemas.microsoft.com/office/drawing/2010/main"/>
+                      </a:ext>
+                    </a:extLst>
+                  </pic:spPr>
+                </pic:pic>
+              </a:graphicData>
+            </a:graphic>
+            <wp14:sizeRelH relativeFrom="page">
+              <wp14:pctWidth>0</wp14:pctWidth>
+            </wp14:sizeRelH>
+            <wp14:sizeRelV relativeFrom="page">
+              <wp14:pctHeight>0</wp14:pctHeight>
+            </wp14:sizeRelV>
+          </wp:anchor>
+        </w:drawing>
+      </w:r>
+    </w:p>
+    <w:p/>
+    <w:p/>
+    <w:p/>
+    <w:p/>
+    <w:p/>
+    <w:p/>
+    <w:p/>
+    <w:p/>
+    <w:p>
+      <w:pPr>
+        <w:jc w:val="center"/>
+        <w:rPr>
+          <w:rFonts w:ascii="Times New Roman" w:hAnsi="Times New Roman" w:cs="Times New Roman"/>
+          <w:b/>
+          <w:bCs/>
+          <w:sz w:val="36"/>
+          <w:szCs w:val="36"/>
+        </w:rPr>
+      </w:pPr>
+    </w:p>
+    <w:p>
+      <w:pPr>
+        <w:jc w:val="center"/>
+        <w:rPr>
+          <w:rFonts w:ascii="Times New Roman" w:hAnsi="Times New Roman" w:cs="Times New Roman"/>
+          <w:b/>
+          <w:bCs/>
+          <w:sz w:val="36"/>
+          <w:szCs w:val="36"/>
+        </w:rPr>
+      </w:pPr>
+      <w:r>
+        <w:rPr>
+          <w:rFonts w:ascii="Times New Roman" w:hAnsi="Times New Roman" w:cs="Times New Roman"/>
+          <w:b/>
+          <w:bCs/>
+          <w:sz w:val="36"/>
+          <w:szCs w:val="36"/>
+        </w:rPr>
+        <w:t>Universidad Peruana de Ciencias Aplicadas</w:t>
+      </w:r>
+    </w:p>
+    <w:p>
+      <w:pPr>
+        <w:jc w:val="center"/>
+        <w:rPr>
+          <w:rFonts w:ascii="Times New Roman" w:hAnsi="Times New Roman" w:cs="Times New Roman"/>
+          <w:b/>
+          <w:bCs/>
+          <w:sz w:val="36"/>
+          <w:szCs w:val="36"/>
+        </w:rPr>
+      </w:pPr>
+    </w:p>
+    <w:p>
+      <w:pPr>
+        <w:jc w:val="center"/>
+        <w:rPr>
+          <w:rFonts w:ascii="Times New Roman" w:hAnsi="Times New Roman" w:cs="Times New Roman"/>
+          <w:b/>
+          <w:bCs/>
+          <w:sz w:val="40"/>
+          <w:szCs w:val="40"/>
+        </w:rPr>
+      </w:pPr>
+      <w:r>
+        <w:rPr>
+          <w:rFonts w:ascii="Times New Roman" w:hAnsi="Times New Roman" w:cs="Times New Roman"/>
+          <w:b/>
+          <w:bCs/>
+          <w:sz w:val="40"/>
+          <w:szCs w:val="40"/>
+        </w:rPr>
+        <w:t>Fundamentos de Data Science</w:t>
+      </w:r>
+    </w:p>
+    <w:p>
+      <w:pPr>
+        <w:jc w:val="center"/>
+        <w:rPr>
+          <w:rFonts w:ascii="Times New Roman" w:hAnsi="Times New Roman" w:cs="Times New Roman"/>
+          <w:b/>
+          <w:bCs/>
+          <w:sz w:val="36"/>
+          <w:szCs w:val="36"/>
+        </w:rPr>
+      </w:pPr>
+      <w:r>
+        <w:rPr>
+          <w:rFonts w:ascii="Times New Roman" w:hAnsi="Times New Roman" w:cs="Times New Roman"/>
+          <w:b/>
+          <w:bCs/>
+          <w:sz w:val="36"/>
+          <w:szCs w:val="36"/>
+        </w:rPr>
+        <w:t>Trabajo Final</w:t>
+      </w:r>
+      <w:r>
+        <w:rPr>
+          <w:rFonts w:ascii="Times New Roman" w:hAnsi="Times New Roman" w:cs="Times New Roman"/>
+          <w:b/>
+          <w:bCs/>
+          <w:sz w:val="36"/>
+          <w:szCs w:val="36"/>
+        </w:rPr>
+        <w:t xml:space="preserve"> – Grupo 2</w:t>
+      </w:r>
+    </w:p>
+    <w:p>
+      <w:pPr>
+        <w:jc w:val="center"/>
+        <w:rPr>
+          <w:rFonts w:ascii="Times New Roman" w:hAnsi="Times New Roman" w:cs="Times New Roman"/>
+          <w:b/>
+          <w:bCs/>
+          <w:sz w:val="28"/>
+          <w:szCs w:val="28"/>
+        </w:rPr>
+      </w:pPr>
+      <w:r>
+        <w:rPr>
+          <w:rFonts w:ascii="Times New Roman" w:hAnsi="Times New Roman" w:cs="Times New Roman"/>
+          <w:b/>
+          <w:bCs/>
+          <w:sz w:val="28"/>
+          <w:szCs w:val="28"/>
+        </w:rPr>
+        <w:t>CC52</w:t>
+      </w:r>
+    </w:p>
+    <w:p>
+      <w:pPr>
+        <w:jc w:val="center"/>
+        <w:rPr>
+          <w:rFonts w:ascii="Times New Roman" w:hAnsi="Times New Roman" w:cs="Times New Roman"/>
+          <w:b/>
+          <w:bCs/>
+          <w:sz w:val="24"/>
+          <w:szCs w:val="24"/>
+        </w:rPr>
+      </w:pPr>
+      <w:r>
+        <w:rPr>
+          <w:rFonts w:ascii="Times New Roman" w:hAnsi="Times New Roman" w:cs="Times New Roman"/>
+          <w:b/>
+          <w:bCs/>
+          <w:sz w:val="24"/>
+          <w:szCs w:val="24"/>
+        </w:rPr>
+        <w:t>MANRIQUE TUNQUE, NERIDA ISABEL</w:t>
+      </w:r>
+    </w:p>
+    <w:p>
+      <w:pPr>
+        <w:rPr>
+          <w:rFonts w:ascii="Times New Roman" w:hAnsi="Times New Roman" w:cs="Times New Roman"/>
+          <w:b/>
+          <w:bCs/>
+          <w:sz w:val="40"/>
+          <w:szCs w:val="40"/>
+        </w:rPr>
+      </w:pPr>
+    </w:p>
+    <w:p>
+      <w:pPr>
+        <w:rPr>
+          <w:rFonts w:ascii="Times New Roman" w:hAnsi="Times New Roman" w:cs="Times New Roman"/>
+          <w:b/>
+          <w:bCs/>
+          <w:sz w:val="40"/>
+          <w:szCs w:val="40"/>
+        </w:rPr>
+      </w:pPr>
+      <w:r>
+        <w:rPr>
+          <w:rFonts w:ascii="Times New Roman" w:hAnsi="Times New Roman" w:cs="Times New Roman"/>
+          <w:b/>
+          <w:bCs/>
+          <w:sz w:val="40"/>
+          <w:szCs w:val="40"/>
+        </w:rPr>
+        <w:t>Integrantes:</w:t>
+      </w:r>
+    </w:p>
+    <w:p>
+      <w:pPr>
+        <w:ind w:left="720"/>
+        <w:rPr>
+          <w:rFonts w:ascii="Times New Roman" w:hAnsi="Times New Roman" w:cs="Times New Roman"/>
+          <w:b/>
+          <w:color w:val="323130"/>
+          <w:sz w:val="24"/>
+          <w:szCs w:val="24"/>
+        </w:rPr>
+      </w:pPr>
+      <w:r>
+        <w:rPr>
+          <w:rFonts w:ascii="Times New Roman" w:hAnsi="Times New Roman" w:cs="Times New Roman"/>
+          <w:b/>
+          <w:color w:val="323130"/>
+          <w:sz w:val="24"/>
+          <w:szCs w:val="24"/>
+        </w:rPr>
+        <w:t xml:space="preserve">Arquiñigo Jacinto, Ibrahim Imanol Jordi    </w:t>
+      </w:r>
+      <w:r>
+        <w:rPr>
+          <w:rFonts w:ascii="Times New Roman" w:hAnsi="Times New Roman" w:cs="Times New Roman"/>
+          <w:b/>
+          <w:color w:val="323130"/>
+          <w:sz w:val="24"/>
+          <w:szCs w:val="24"/>
+        </w:rPr>
+        <w:tab/>
+        <w:t>U20191E650</w:t>
+      </w:r>
+    </w:p>
+    <w:p>
+      <w:pPr>
+        <w:ind w:left="720"/>
+        <w:rPr>
+          <w:rFonts w:ascii="Times New Roman" w:hAnsi="Times New Roman" w:cs="Times New Roman"/>
+          <w:b/>
+          <w:color w:val="323130"/>
+          <w:sz w:val="24"/>
+          <w:szCs w:val="24"/>
+        </w:rPr>
+      </w:pPr>
+      <w:r>
+        <w:rPr>
+          <w:rFonts w:ascii="Times New Roman" w:hAnsi="Times New Roman" w:cs="Times New Roman"/>
+          <w:b/>
+          <w:color w:val="323130"/>
+          <w:sz w:val="24"/>
+          <w:szCs w:val="24"/>
+        </w:rPr>
+        <w:t xml:space="preserve">Costa Mondragón, Paulo Sergio                     </w:t>
+      </w:r>
+      <w:r>
+        <w:rPr>
+          <w:rFonts w:ascii="Times New Roman" w:hAnsi="Times New Roman" w:cs="Times New Roman"/>
+          <w:b/>
+          <w:color w:val="323130"/>
+          <w:sz w:val="24"/>
+          <w:szCs w:val="24"/>
+        </w:rPr>
+        <w:tab/>
+        <w:t>U201912086</w:t>
+      </w:r>
+    </w:p>
+    <w:p>
+      <w:pPr>
+        <w:ind w:left="720"/>
+        <w:rPr>
+          <w:rFonts w:ascii="Times New Roman" w:hAnsi="Times New Roman" w:cs="Times New Roman"/>
+          <w:b/>
+          <w:color w:val="323130"/>
+          <w:sz w:val="24"/>
+          <w:szCs w:val="24"/>
+        </w:rPr>
+      </w:pPr>
+      <w:r>
+        <w:rPr>
+          <w:rFonts w:ascii="Times New Roman" w:hAnsi="Times New Roman" w:cs="Times New Roman"/>
+          <w:b/>
+          <w:color w:val="323130"/>
+          <w:sz w:val="24"/>
+          <w:szCs w:val="24"/>
+        </w:rPr>
+        <w:t xml:space="preserve">Prieto </w:t>
+      </w:r>
+      <w:proofErr w:type="spellStart"/>
+      <w:r>
+        <w:rPr>
+          <w:rFonts w:ascii="Times New Roman" w:hAnsi="Times New Roman" w:cs="Times New Roman"/>
+          <w:b/>
+          <w:color w:val="323130"/>
+          <w:sz w:val="24"/>
+          <w:szCs w:val="24"/>
+        </w:rPr>
+        <w:t>Crivillero</w:t>
+      </w:r>
+      <w:proofErr w:type="spellEnd"/>
+      <w:r>
+        <w:rPr>
+          <w:rFonts w:ascii="Times New Roman" w:hAnsi="Times New Roman" w:cs="Times New Roman"/>
+          <w:b/>
+          <w:color w:val="323130"/>
+          <w:sz w:val="24"/>
+          <w:szCs w:val="24"/>
+        </w:rPr>
+        <w:t xml:space="preserve">, </w:t>
+      </w:r>
+      <w:r>
+        <w:rPr>
+          <w:rFonts w:ascii="Times New Roman" w:hAnsi="Times New Roman" w:cs="Times New Roman"/>
+          <w:b/>
+          <w:color w:val="323130"/>
+          <w:sz w:val="24"/>
+          <w:szCs w:val="24"/>
+        </w:rPr>
+        <w:t xml:space="preserve">Bryan Alfredo </w:t>
+      </w:r>
+      <w:r>
+        <w:rPr>
+          <w:rFonts w:ascii="Times New Roman" w:hAnsi="Times New Roman" w:cs="Times New Roman"/>
+          <w:b/>
+          <w:color w:val="323130"/>
+          <w:sz w:val="24"/>
+          <w:szCs w:val="24"/>
+        </w:rPr>
+        <w:tab/>
+      </w:r>
+      <w:r>
+        <w:rPr>
+          <w:rFonts w:ascii="Times New Roman" w:hAnsi="Times New Roman" w:cs="Times New Roman"/>
+          <w:b/>
+          <w:color w:val="323130"/>
+          <w:sz w:val="24"/>
+          <w:szCs w:val="24"/>
+        </w:rPr>
+        <w:tab/>
+      </w:r>
+      <w:r>
+        <w:rPr>
+          <w:rFonts w:ascii="Times New Roman" w:hAnsi="Times New Roman" w:cs="Times New Roman"/>
+          <w:b/>
+          <w:color w:val="323130"/>
+          <w:sz w:val="24"/>
+          <w:szCs w:val="24"/>
+        </w:rPr>
+        <w:tab/>
+      </w:r>
+      <w:r>
+        <w:rPr>
+          <w:rFonts w:ascii="Times New Roman" w:hAnsi="Times New Roman" w:cs="Times New Roman"/>
+          <w:b/>
+          <w:color w:val="323130"/>
+          <w:sz w:val="24"/>
+          <w:szCs w:val="24"/>
+        </w:rPr>
+        <w:t>U201720357</w:t>
+      </w:r>
+    </w:p>
+    <w:p>
+      <w:pPr>
+        <w:ind w:left="720"/>
+        <w:rPr>
+          <w:rFonts w:ascii="Times New Roman" w:hAnsi="Times New Roman" w:cs="Times New Roman"/>
+          <w:b/>
+          <w:color w:val="323130"/>
+          <w:sz w:val="24"/>
+          <w:szCs w:val="24"/>
+        </w:rPr>
+      </w:pPr>
+      <w:proofErr w:type="spellStart"/>
+      <w:r>
+        <w:rPr>
+          <w:rFonts w:ascii="Times New Roman" w:hAnsi="Times New Roman" w:cs="Times New Roman"/>
+          <w:b/>
+          <w:color w:val="323130"/>
+          <w:sz w:val="24"/>
+          <w:szCs w:val="24"/>
+        </w:rPr>
+        <w:t>Simonini</w:t>
+      </w:r>
+      <w:proofErr w:type="spellEnd"/>
+      <w:r>
+        <w:rPr>
+          <w:rFonts w:ascii="Times New Roman" w:hAnsi="Times New Roman" w:cs="Times New Roman"/>
+          <w:b/>
+          <w:color w:val="323130"/>
+          <w:sz w:val="24"/>
+          <w:szCs w:val="24"/>
+        </w:rPr>
+        <w:t xml:space="preserve"> </w:t>
+      </w:r>
+      <w:proofErr w:type="spellStart"/>
+      <w:r>
+        <w:rPr>
+          <w:rFonts w:ascii="Times New Roman" w:hAnsi="Times New Roman" w:cs="Times New Roman"/>
+          <w:b/>
+          <w:color w:val="323130"/>
+          <w:sz w:val="24"/>
+          <w:szCs w:val="24"/>
+        </w:rPr>
+        <w:t>Lizonde</w:t>
+      </w:r>
+      <w:proofErr w:type="spellEnd"/>
+      <w:r>
+        <w:rPr>
+          <w:rFonts w:ascii="Times New Roman" w:hAnsi="Times New Roman" w:cs="Times New Roman"/>
+          <w:b/>
+          <w:color w:val="323130"/>
+          <w:sz w:val="24"/>
+          <w:szCs w:val="24"/>
+        </w:rPr>
+        <w:t xml:space="preserve">, </w:t>
+      </w:r>
+      <w:r>
+        <w:rPr>
+          <w:rFonts w:ascii="Times New Roman" w:hAnsi="Times New Roman" w:cs="Times New Roman"/>
+          <w:b/>
+          <w:color w:val="323130"/>
+          <w:sz w:val="24"/>
+          <w:szCs w:val="24"/>
+        </w:rPr>
+        <w:t xml:space="preserve">Franco Fernando  </w:t>
+      </w:r>
+      <w:r>
+        <w:rPr>
+          <w:rFonts w:ascii="Times New Roman" w:hAnsi="Times New Roman" w:cs="Times New Roman"/>
+          <w:b/>
+          <w:color w:val="323130"/>
+          <w:sz w:val="24"/>
+          <w:szCs w:val="24"/>
+        </w:rPr>
+        <w:tab/>
+      </w:r>
+      <w:r>
+        <w:rPr>
+          <w:rFonts w:ascii="Times New Roman" w:hAnsi="Times New Roman" w:cs="Times New Roman"/>
+          <w:b/>
+          <w:color w:val="323130"/>
+          <w:sz w:val="24"/>
+          <w:szCs w:val="24"/>
+        </w:rPr>
+        <w:tab/>
+      </w:r>
+      <w:r>
+        <w:rPr>
+          <w:rFonts w:ascii="Times New Roman" w:hAnsi="Times New Roman" w:cs="Times New Roman"/>
+          <w:b/>
+          <w:color w:val="323130"/>
+          <w:sz w:val="24"/>
+          <w:szCs w:val="24"/>
+        </w:rPr>
+        <w:t>U202119072</w:t>
+      </w:r>
+    </w:p>
+    <w:p>
+      <w:pPr>
+        <w:rPr>
+          <w:rFonts w:ascii="Times New Roman" w:hAnsi="Times New Roman" w:cs="Times New Roman"/>
+          <w:b/>
+          <w:bCs/>
+          <w:sz w:val="40"/>
+          <w:szCs w:val="40"/>
+        </w:rPr>
+      </w:pPr>
+    </w:p>
+    <w:p>
+      <w:pPr>
+        <w:rPr>
+          <w:rFonts w:ascii="Times New Roman" w:hAnsi="Times New Roman" w:cs="Times New Roman"/>
+          <w:b/>
+          <w:bCs/>
+          <w:sz w:val="40"/>
+          <w:szCs w:val="40"/>
+        </w:rPr>
+      </w:pPr>
+    </w:p>
+    <w:p>
+      <w:pPr>
+        <w:jc w:val="center"/>
+        <w:rPr>
+          <w:rFonts w:ascii="Times New Roman" w:hAnsi="Times New Roman" w:cs="Times New Roman"/>
+          <w:b/>
+          <w:bCs/>
+          <w:sz w:val="40"/>
+          <w:szCs w:val="40"/>
+        </w:rPr>
+      </w:pPr>
+    </w:p>
+    <w:p>
+      <w:pPr>
+        <w:jc w:val="center"/>
+        <w:rPr>
+          <w:rFonts w:ascii="Times New Roman" w:hAnsi="Times New Roman" w:cs="Times New Roman"/>
+          <w:b/>
+          <w:bCs/>
+          <w:sz w:val="40"/>
+          <w:szCs w:val="40"/>
+        </w:rPr>
+      </w:pPr>
+    </w:p>
+    <w:p>
+      <w:pPr>
+        <w:jc w:val="center"/>
+        <w:rPr>
+          <w:rFonts w:ascii="Times New Roman" w:hAnsi="Times New Roman" w:cs="Times New Roman"/>
+          <w:b/>
+          <w:bCs/>
+          <w:sz w:val="40"/>
+          <w:szCs w:val="40"/>
+        </w:rPr>
+      </w:pPr>
+    </w:p>
+    <w:p>
+      <w:pPr>
+        <w:jc w:val="center"/>
+        <w:rPr>
+          <w:rFonts w:ascii="Times New Roman" w:hAnsi="Times New Roman" w:cs="Times New Roman"/>
+          <w:b/>
+          <w:bCs/>
+          <w:sz w:val="40"/>
+          <w:szCs w:val="40"/>
+        </w:rPr>
+      </w:pPr>
+    </w:p>
+    <w:p>
+      <w:pPr>
+        <w:jc w:val="center"/>
+        <w:rPr>
+          <w:rFonts w:ascii="Times New Roman" w:hAnsi="Times New Roman" w:cs="Times New Roman"/>
+          <w:b/>
+          <w:bCs/>
+          <w:sz w:val="40"/>
+          <w:szCs w:val="40"/>
+        </w:rPr>
+      </w:pPr>
+    </w:p>
+    <w:p>
+      <w:pPr>
+        <w:jc w:val="center"/>
+        <w:rPr>
+          <w:rFonts w:ascii="Times New Roman" w:hAnsi="Times New Roman" w:cs="Times New Roman"/>
+          <w:b/>
+          <w:bCs/>
+          <w:sz w:val="40"/>
+          <w:szCs w:val="40"/>
+        </w:rPr>
+      </w:pPr>
+    </w:p>
+    <w:p>
+      <w:pPr>
+        <w:jc w:val="center"/>
+        <w:rPr>
+          <w:rFonts w:ascii="Times New Roman" w:hAnsi="Times New Roman" w:cs="Times New Roman"/>
+          <w:b/>
+          <w:bCs/>
+          <w:sz w:val="36"/>
+          <w:szCs w:val="36"/>
+        </w:rPr>
+      </w:pPr>
+    </w:p>
+    <w:p>
+      <w:pPr>
+        <w:jc w:val="center"/>
+        <w:rPr>
+          <w:rFonts w:ascii="Times New Roman" w:hAnsi="Times New Roman" w:cs="Times New Roman"/>
+          <w:b/>
+          <w:bCs/>
+          <w:sz w:val="36"/>
+          <w:szCs w:val="36"/>
+        </w:rPr>
+      </w:pPr>
+    </w:p>
+    <w:p/>
+    <w:p/>
+    <w:p/>
     <w:p/>
     <w:sectPr>
       <w:pgSz w:w="11906" w:h="16838"/>
@@ -11,6 +646,127 @@
     </w:sectPr>
   </w:body>
 </w:document>
+</file>
+
+<file path=word/numbering.xml><?xml version="1.0" encoding="utf-8"?>
+<w:numbering xmlns:wpc="http://schemas.microsoft.com/office/word/2010/wordprocessingCanvas" xmlns:cx="http://schemas.microsoft.com/office/drawing/2014/chartex" xmlns:cx1="http://schemas.microsoft.com/office/drawing/2015/9/8/chartex" xmlns:cx2="http://schemas.microsoft.com/office/drawing/2015/10/21/chartex" xmlns:cx3="http://schemas.microsoft.com/office/drawing/2016/5/9/chartex" xmlns:cx4="http://schemas.microsoft.com/office/drawing/2016/5/10/chartex" xmlns:cx5="http://schemas.microsoft.com/office/drawing/2016/5/11/chartex" xmlns:cx6="http://schemas.microsoft.com/office/drawing/2016/5/12/chartex" xmlns:cx7="http://schemas.microsoft.com/office/drawing/2016/5/13/chartex" xmlns:cx8="http://schemas.microsoft.com/office/drawing/2016/5/14/chartex" xmlns:mc="http://schemas.openxmlformats.org/markup-compatibility/2006" xmlns:aink="http://schemas.microsoft.com/office/drawing/2016/ink" xmlns:am3d="http://schemas.microsoft.com/office/drawing/2017/model3d" xmlns:o="urn:schemas-microsoft-com:office:office" xmlns:oel="http://schemas.microsoft.com/office/2019/extlst" xmlns:r="http://schemas.openxmlformats.org/officeDocument/2006/relationships" xmlns:m="http://schemas.openxmlformats.org/officeDocument/2006/math" xmlns:v="urn:schemas-microsoft-com:vml" xmlns:wp14="http://schemas.microsoft.com/office/word/2010/wordprocessingDrawing" xmlns:wp="http://schemas.openxmlformats.org/drawingml/2006/wordprocessingDrawing" xmlns:w10="urn:schemas-microsoft-com:office:word" xmlns:w="http://schemas.openxmlformats.org/wordprocessingml/2006/main" xmlns:w14="http://schemas.microsoft.com/office/word/2010/wordml" xmlns:w15="http://schemas.microsoft.com/office/word/2012/wordml" xmlns:w16cex="http://schemas.microsoft.com/office/word/2018/wordml/cex" xmlns:w16cid="http://schemas.microsoft.com/office/word/2016/wordml/cid" xmlns:w16="http://schemas.microsoft.com/office/word/2018/wordml" xmlns:w16sdtdh="http://schemas.microsoft.com/office/word/2020/wordml/sdtdatahash" xmlns:w16se="http://schemas.microsoft.com/office/word/2015/wordml/symex" xmlns:wpg="http://schemas.microsoft.com/office/word/2010/wordprocessingGroup" xmlns:wpi="http://schemas.microsoft.com/office/word/2010/wordprocessingInk" xmlns:wne="http://schemas.microsoft.com/office/word/2006/wordml" xmlns:wps="http://schemas.microsoft.com/office/word/2010/wordprocessingShape" mc:Ignorable="w14 w15 w16se w16cid w16 w16cex w16sdtdh wp14">
+  <w:abstractNum w:abstractNumId="0" w15:restartNumberingAfterBreak="0">
+    <w:nsid w:val="4BFF448D"/>
+    <w:multiLevelType w:val="multilevel"/>
+    <w:tmpl w:val="3486899A"/>
+    <w:lvl w:ilvl="0">
+      <w:start w:val="1"/>
+      <w:numFmt w:val="bullet"/>
+      <w:lvlText w:val="-"/>
+      <w:lvlJc w:val="left"/>
+      <w:pPr>
+        <w:ind w:left="720" w:hanging="360"/>
+      </w:pPr>
+      <w:rPr>
+        <w:u w:val="none"/>
+      </w:rPr>
+    </w:lvl>
+    <w:lvl w:ilvl="1">
+      <w:start w:val="1"/>
+      <w:numFmt w:val="bullet"/>
+      <w:lvlText w:val="-"/>
+      <w:lvlJc w:val="left"/>
+      <w:pPr>
+        <w:ind w:left="1440" w:hanging="360"/>
+      </w:pPr>
+      <w:rPr>
+        <w:u w:val="none"/>
+      </w:rPr>
+    </w:lvl>
+    <w:lvl w:ilvl="2">
+      <w:start w:val="1"/>
+      <w:numFmt w:val="bullet"/>
+      <w:lvlText w:val="-"/>
+      <w:lvlJc w:val="left"/>
+      <w:pPr>
+        <w:ind w:left="2160" w:hanging="360"/>
+      </w:pPr>
+      <w:rPr>
+        <w:u w:val="none"/>
+      </w:rPr>
+    </w:lvl>
+    <w:lvl w:ilvl="3">
+      <w:start w:val="1"/>
+      <w:numFmt w:val="bullet"/>
+      <w:lvlText w:val="-"/>
+      <w:lvlJc w:val="left"/>
+      <w:pPr>
+        <w:ind w:left="2880" w:hanging="360"/>
+      </w:pPr>
+      <w:rPr>
+        <w:u w:val="none"/>
+      </w:rPr>
+    </w:lvl>
+    <w:lvl w:ilvl="4">
+      <w:start w:val="1"/>
+      <w:numFmt w:val="bullet"/>
+      <w:lvlText w:val="-"/>
+      <w:lvlJc w:val="left"/>
+      <w:pPr>
+        <w:ind w:left="3600" w:hanging="360"/>
+      </w:pPr>
+      <w:rPr>
+        <w:u w:val="none"/>
+      </w:rPr>
+    </w:lvl>
+    <w:lvl w:ilvl="5">
+      <w:start w:val="1"/>
+      <w:numFmt w:val="bullet"/>
+      <w:lvlText w:val="-"/>
+      <w:lvlJc w:val="left"/>
+      <w:pPr>
+        <w:ind w:left="4320" w:hanging="360"/>
+      </w:pPr>
+      <w:rPr>
+        <w:u w:val="none"/>
+      </w:rPr>
+    </w:lvl>
+    <w:lvl w:ilvl="6">
+      <w:start w:val="1"/>
+      <w:numFmt w:val="bullet"/>
+      <w:lvlText w:val="-"/>
+      <w:lvlJc w:val="left"/>
+      <w:pPr>
+        <w:ind w:left="5040" w:hanging="360"/>
+      </w:pPr>
+      <w:rPr>
+        <w:u w:val="none"/>
+      </w:rPr>
+    </w:lvl>
+    <w:lvl w:ilvl="7">
+      <w:start w:val="1"/>
+      <w:numFmt w:val="bullet"/>
+      <w:lvlText w:val="-"/>
+      <w:lvlJc w:val="left"/>
+      <w:pPr>
+        <w:ind w:left="5760" w:hanging="360"/>
+      </w:pPr>
+      <w:rPr>
+        <w:u w:val="none"/>
+      </w:rPr>
+    </w:lvl>
+    <w:lvl w:ilvl="8">
+      <w:start w:val="1"/>
+      <w:numFmt w:val="bullet"/>
+      <w:lvlText w:val="-"/>
+      <w:lvlJc w:val="left"/>
+      <w:pPr>
+        <w:ind w:left="6480" w:hanging="360"/>
+      </w:pPr>
+      <w:rPr>
+        <w:u w:val="none"/>
+      </w:rPr>
+    </w:lvl>
+  </w:abstractNum>
+  <w:num w:numId="1" w16cid:durableId="27950559">
+    <w:abstractNumId w:val="0"/>
+  </w:num>
+</w:numbering>
 </file>
 
 <file path=word/styles.xml><?xml version="1.0" encoding="utf-8"?>

</xml_diff>

<commit_message>
Added titles and subtitles
</commit_message>
<xml_diff>
--- a/TF_DataScience_Grupo2.docx
+++ b/TF_DataScience_Grupo2.docx
@@ -1,7 +1,7 @@
 
 <file path=word/document.xml><?xml version="1.0" encoding="utf-8"?>
 <w:document xmlns:wpc="http://schemas.microsoft.com/office/word/2010/wordprocessingCanvas" xmlns:cx="http://schemas.microsoft.com/office/drawing/2014/chartex" xmlns:cx1="http://schemas.microsoft.com/office/drawing/2015/9/8/chartex" xmlns:cx2="http://schemas.microsoft.com/office/drawing/2015/10/21/chartex" xmlns:cx3="http://schemas.microsoft.com/office/drawing/2016/5/9/chartex" xmlns:cx4="http://schemas.microsoft.com/office/drawing/2016/5/10/chartex" xmlns:cx5="http://schemas.microsoft.com/office/drawing/2016/5/11/chartex" xmlns:cx6="http://schemas.microsoft.com/office/drawing/2016/5/12/chartex" xmlns:cx7="http://schemas.microsoft.com/office/drawing/2016/5/13/chartex" xmlns:cx8="http://schemas.microsoft.com/office/drawing/2016/5/14/chartex" xmlns:mc="http://schemas.openxmlformats.org/markup-compatibility/2006" xmlns:aink="http://schemas.microsoft.com/office/drawing/2016/ink" xmlns:am3d="http://schemas.microsoft.com/office/drawing/2017/model3d" xmlns:o="urn:schemas-microsoft-com:office:office" xmlns:oel="http://schemas.microsoft.com/office/2019/extlst" xmlns:r="http://schemas.openxmlformats.org/officeDocument/2006/relationships" xmlns:m="http://schemas.openxmlformats.org/officeDocument/2006/math" xmlns:v="urn:schemas-microsoft-com:vml" xmlns:wp14="http://schemas.microsoft.com/office/word/2010/wordprocessingDrawing" xmlns:wp="http://schemas.openxmlformats.org/drawingml/2006/wordprocessingDrawing" xmlns:w10="urn:schemas-microsoft-com:office:word" xmlns:w="http://schemas.openxmlformats.org/wordprocessingml/2006/main" xmlns:w14="http://schemas.microsoft.com/office/word/2010/wordml" xmlns:w15="http://schemas.microsoft.com/office/word/2012/wordml" xmlns:w16cex="http://schemas.microsoft.com/office/word/2018/wordml/cex" xmlns:w16cid="http://schemas.microsoft.com/office/word/2016/wordml/cid" xmlns:w16="http://schemas.microsoft.com/office/word/2018/wordml" xmlns:w16sdtdh="http://schemas.microsoft.com/office/word/2020/wordml/sdtdatahash" xmlns:w16se="http://schemas.microsoft.com/office/word/2015/wordml/symex" xmlns:wpg="http://schemas.microsoft.com/office/word/2010/wordprocessingGroup" xmlns:wpi="http://schemas.microsoft.com/office/word/2010/wordprocessingInk" xmlns:wne="http://schemas.microsoft.com/office/word/2006/wordml" xmlns:wps="http://schemas.microsoft.com/office/word/2010/wordprocessingShape" mc:Ignorable="w14 w15 w16se w16cid w16 w16cex w16sdtdh wp14">
-  <w:background w:color="F2F2F2" w:themeColor="background1" w:themeShade="F2"/>
+  <w:background w:color="E8E8E8"/>
   <w:body>
     <w:p/>
     <w:p>
@@ -10,7 +10,7 @@
           <w:noProof/>
         </w:rPr>
         <w:drawing>
-          <wp:anchor distT="0" distB="0" distL="114300" distR="114300" simplePos="0" relativeHeight="251658240" behindDoc="0" locked="0" layoutInCell="1" allowOverlap="1" wp14:anchorId="6A7243AD" wp14:editId="63704261">
+          <wp:anchor distT="0" distB="0" distL="114300" distR="114300" simplePos="0" relativeHeight="251658240" behindDoc="0" locked="0" layoutInCell="1" allowOverlap="1" wp14:anchorId="6A7243AD" wp14:editId="4985EA17">
             <wp:simplePos x="0" y="0"/>
             <wp:positionH relativeFrom="margin">
               <wp:posOffset>1464945</wp:posOffset>
@@ -57,6 +57,9 @@
                     <a:ln>
                       <a:noFill/>
                     </a:ln>
+                    <a:effectLst>
+                      <a:softEdge rad="101600"/>
+                    </a:effectLst>
                     <a:extLst>
                       <a:ext uri="{53640926-AAD7-44D8-BBD7-CCE9431645EC}">
                         <a14:shadowObscured xmlns:a14="http://schemas.microsoft.com/office/drawing/2010/main"/>
@@ -545,10 +548,20 @@
           <w:rFonts w:ascii="Times New Roman" w:hAnsi="Times New Roman" w:cs="Times New Roman"/>
           <w:b/>
           <w:bCs/>
-          <w:sz w:val="40"/>
-          <w:szCs w:val="40"/>
-        </w:rPr>
-      </w:pPr>
+          <w:sz w:val="28"/>
+          <w:szCs w:val="28"/>
+        </w:rPr>
+      </w:pPr>
+      <w:r>
+        <w:rPr>
+          <w:rFonts w:ascii="Times New Roman" w:hAnsi="Times New Roman" w:cs="Times New Roman"/>
+          <w:b/>
+          <w:bCs/>
+          <w:sz w:val="28"/>
+          <w:szCs w:val="28"/>
+        </w:rPr>
+        <w:t>Lima, Perú</w:t>
+      </w:r>
     </w:p>
     <w:p>
       <w:pPr>
@@ -585,6 +598,305 @@
           <w:szCs w:val="40"/>
         </w:rPr>
       </w:pPr>
+    </w:p>
+    <w:p>
+      <w:pPr>
+        <w:rPr>
+          <w:rFonts w:ascii="Times New Roman" w:hAnsi="Times New Roman" w:cs="Times New Roman"/>
+          <w:b/>
+          <w:bCs/>
+          <w:sz w:val="40"/>
+          <w:szCs w:val="40"/>
+          <w:lang w:val="es-ES"/>
+        </w:rPr>
+      </w:pPr>
+      <w:r>
+        <w:rPr>
+          <w:rFonts w:ascii="Times New Roman" w:hAnsi="Times New Roman" w:cs="Times New Roman"/>
+          <w:b/>
+          <w:bCs/>
+          <w:sz w:val="40"/>
+          <w:szCs w:val="40"/>
+          <w:lang w:val="es-ES"/>
+        </w:rPr>
+        <w:t>1. Introducción</w:t>
+      </w:r>
+    </w:p>
+    <w:p>
+      <w:pPr>
+        <w:rPr>
+          <w:rFonts w:ascii="Times New Roman" w:hAnsi="Times New Roman" w:cs="Times New Roman"/>
+          <w:b/>
+          <w:bCs/>
+          <w:sz w:val="40"/>
+          <w:szCs w:val="40"/>
+          <w:lang w:val="es-ES"/>
+        </w:rPr>
+      </w:pPr>
+      <w:r>
+        <w:rPr>
+          <w:rFonts w:ascii="Times New Roman" w:hAnsi="Times New Roman" w:cs="Times New Roman"/>
+          <w:b/>
+          <w:bCs/>
+          <w:sz w:val="40"/>
+          <w:szCs w:val="40"/>
+          <w:lang w:val="es-ES"/>
+        </w:rPr>
+        <w:t>2. Objetivos del proyecto</w:t>
+      </w:r>
+    </w:p>
+    <w:p>
+      <w:pPr>
+        <w:rPr>
+          <w:rFonts w:ascii="Times New Roman" w:hAnsi="Times New Roman" w:cs="Times New Roman"/>
+          <w:b/>
+          <w:bCs/>
+          <w:sz w:val="40"/>
+          <w:szCs w:val="40"/>
+          <w:lang w:val="es-ES"/>
+        </w:rPr>
+      </w:pPr>
+      <w:r>
+        <w:rPr>
+          <w:rFonts w:ascii="Times New Roman" w:hAnsi="Times New Roman" w:cs="Times New Roman"/>
+          <w:b/>
+          <w:bCs/>
+          <w:sz w:val="40"/>
+          <w:szCs w:val="40"/>
+          <w:lang w:val="es-ES"/>
+        </w:rPr>
+        <w:t>3. Objetivos Específicos</w:t>
+      </w:r>
+    </w:p>
+    <w:p>
+      <w:pPr>
+        <w:rPr>
+          <w:rFonts w:ascii="Times New Roman" w:hAnsi="Times New Roman" w:cs="Times New Roman"/>
+          <w:b/>
+          <w:bCs/>
+          <w:sz w:val="40"/>
+          <w:szCs w:val="40"/>
+          <w:lang w:val="es-ES"/>
+        </w:rPr>
+      </w:pPr>
+      <w:r>
+        <w:rPr>
+          <w:rFonts w:ascii="Times New Roman" w:hAnsi="Times New Roman" w:cs="Times New Roman"/>
+          <w:b/>
+          <w:bCs/>
+          <w:sz w:val="40"/>
+          <w:szCs w:val="40"/>
+          <w:lang w:val="es-ES"/>
+        </w:rPr>
+        <w:t>4. Miembros del Grupo</w:t>
+      </w:r>
+    </w:p>
+    <w:p>
+      <w:pPr>
+        <w:rPr>
+          <w:rFonts w:ascii="Times New Roman" w:hAnsi="Times New Roman" w:cs="Times New Roman"/>
+          <w:b/>
+          <w:bCs/>
+          <w:sz w:val="40"/>
+          <w:szCs w:val="40"/>
+          <w:lang w:val="es-ES"/>
+        </w:rPr>
+      </w:pPr>
+      <w:r>
+        <w:rPr>
+          <w:rFonts w:ascii="Times New Roman" w:hAnsi="Times New Roman" w:cs="Times New Roman"/>
+          <w:b/>
+          <w:bCs/>
+          <w:sz w:val="40"/>
+          <w:szCs w:val="40"/>
+          <w:lang w:val="es-ES"/>
+        </w:rPr>
+        <w:t>5.Análisis de casos</w:t>
+      </w:r>
+    </w:p>
+    <w:p>
+      <w:pPr>
+        <w:rPr>
+          <w:rFonts w:ascii="Times New Roman" w:hAnsi="Times New Roman" w:cs="Times New Roman"/>
+          <w:b/>
+          <w:bCs/>
+          <w:sz w:val="40"/>
+          <w:szCs w:val="40"/>
+          <w:lang w:val="es-ES"/>
+        </w:rPr>
+      </w:pPr>
+      <w:r>
+        <w:rPr>
+          <w:rFonts w:ascii="Times New Roman" w:hAnsi="Times New Roman" w:cs="Times New Roman"/>
+          <w:b/>
+          <w:bCs/>
+          <w:sz w:val="40"/>
+          <w:szCs w:val="40"/>
+          <w:lang w:val="es-ES"/>
+        </w:rPr>
+        <w:t>6. Análisis de datos exploratorios</w:t>
+      </w:r>
+    </w:p>
+    <w:p>
+      <w:pPr>
+        <w:rPr>
+          <w:rFonts w:ascii="Times New Roman" w:hAnsi="Times New Roman" w:cs="Times New Roman"/>
+          <w:b/>
+          <w:bCs/>
+          <w:sz w:val="40"/>
+          <w:szCs w:val="40"/>
+          <w:lang w:val="es-ES"/>
+        </w:rPr>
+      </w:pPr>
+      <w:r>
+        <w:rPr>
+          <w:rFonts w:ascii="Times New Roman" w:hAnsi="Times New Roman" w:cs="Times New Roman"/>
+          <w:b/>
+          <w:bCs/>
+          <w:sz w:val="40"/>
+          <w:szCs w:val="40"/>
+          <w:lang w:val="es-ES"/>
+        </w:rPr>
+        <w:t>6.1 Cargar los datos</w:t>
+      </w:r>
+    </w:p>
+    <w:p>
+      <w:pPr>
+        <w:rPr>
+          <w:rFonts w:ascii="Times New Roman" w:hAnsi="Times New Roman" w:cs="Times New Roman"/>
+          <w:b/>
+          <w:bCs/>
+          <w:sz w:val="40"/>
+          <w:szCs w:val="40"/>
+          <w:lang w:val="es-ES"/>
+        </w:rPr>
+      </w:pPr>
+      <w:r>
+        <w:rPr>
+          <w:rFonts w:ascii="Times New Roman" w:hAnsi="Times New Roman" w:cs="Times New Roman"/>
+          <w:b/>
+          <w:bCs/>
+          <w:sz w:val="40"/>
+          <w:szCs w:val="40"/>
+          <w:lang w:val="es-ES"/>
+        </w:rPr>
+        <w:t>6.2 Inspeccionar los datos</w:t>
+      </w:r>
+    </w:p>
+    <w:p>
+      <w:pPr>
+        <w:rPr>
+          <w:rFonts w:ascii="Times New Roman" w:hAnsi="Times New Roman" w:cs="Times New Roman"/>
+          <w:b/>
+          <w:bCs/>
+          <w:sz w:val="40"/>
+          <w:szCs w:val="40"/>
+          <w:lang w:val="es-ES"/>
+        </w:rPr>
+      </w:pPr>
+      <w:r>
+        <w:rPr>
+          <w:rFonts w:ascii="Times New Roman" w:hAnsi="Times New Roman" w:cs="Times New Roman"/>
+          <w:b/>
+          <w:bCs/>
+          <w:sz w:val="40"/>
+          <w:szCs w:val="40"/>
+          <w:lang w:val="es-ES"/>
+        </w:rPr>
+        <w:t>6.3 Preprocesamiento de los datos</w:t>
+      </w:r>
+    </w:p>
+    <w:p>
+      <w:pPr>
+        <w:rPr>
+          <w:rFonts w:ascii="Times New Roman" w:hAnsi="Times New Roman" w:cs="Times New Roman"/>
+          <w:b/>
+          <w:bCs/>
+          <w:sz w:val="40"/>
+          <w:szCs w:val="40"/>
+          <w:lang w:val="es-ES"/>
+        </w:rPr>
+      </w:pPr>
+      <w:r>
+        <w:rPr>
+          <w:rFonts w:ascii="Times New Roman" w:hAnsi="Times New Roman" w:cs="Times New Roman"/>
+          <w:b/>
+          <w:bCs/>
+          <w:sz w:val="40"/>
+          <w:szCs w:val="40"/>
+          <w:lang w:val="es-ES"/>
+        </w:rPr>
+        <w:t>6.4 Visualización de datos y preguntas</w:t>
+      </w:r>
+    </w:p>
+    <w:p>
+      <w:pPr>
+        <w:rPr>
+          <w:rFonts w:ascii="Times New Roman" w:hAnsi="Times New Roman" w:cs="Times New Roman"/>
+          <w:b/>
+          <w:bCs/>
+          <w:sz w:val="40"/>
+          <w:szCs w:val="40"/>
+          <w:lang w:val="es-ES"/>
+        </w:rPr>
+      </w:pPr>
+      <w:r>
+        <w:rPr>
+          <w:rFonts w:ascii="Times New Roman" w:hAnsi="Times New Roman" w:cs="Times New Roman"/>
+          <w:b/>
+          <w:bCs/>
+          <w:sz w:val="40"/>
+          <w:szCs w:val="40"/>
+          <w:lang w:val="es-ES"/>
+        </w:rPr>
+        <w:t>7.Métodos a utilizar</w:t>
+      </w:r>
+    </w:p>
+    <w:p>
+      <w:pPr>
+        <w:rPr>
+          <w:rFonts w:ascii="Times New Roman" w:hAnsi="Times New Roman" w:cs="Times New Roman"/>
+          <w:b/>
+          <w:bCs/>
+          <w:sz w:val="40"/>
+          <w:szCs w:val="40"/>
+          <w:lang w:val="es-ES"/>
+        </w:rPr>
+      </w:pPr>
+      <w:r>
+        <w:rPr>
+          <w:rFonts w:ascii="Times New Roman" w:hAnsi="Times New Roman" w:cs="Times New Roman"/>
+          <w:b/>
+          <w:bCs/>
+          <w:sz w:val="40"/>
+          <w:szCs w:val="40"/>
+          <w:lang w:val="es-ES"/>
+        </w:rPr>
+        <w:t>8. Conclusiones del proyecto</w:t>
+      </w:r>
+    </w:p>
+    <w:p>
+      <w:pPr>
+        <w:rPr>
+          <w:rFonts w:ascii="Times New Roman" w:hAnsi="Times New Roman" w:cs="Times New Roman"/>
+          <w:b/>
+          <w:bCs/>
+          <w:sz w:val="40"/>
+          <w:szCs w:val="40"/>
+          <w:lang w:val="es-ES"/>
+        </w:rPr>
+      </w:pPr>
+      <w:r>
+        <w:rPr>
+          <w:rFonts w:ascii="Times New Roman" w:hAnsi="Times New Roman" w:cs="Times New Roman"/>
+          <w:b/>
+          <w:bCs/>
+          <w:sz w:val="40"/>
+          <w:szCs w:val="40"/>
+          <w:lang w:val="es-ES"/>
+        </w:rPr>
+        <w:t>9. Archivar y publicar</w:t>
+      </w:r>
     </w:p>
     <w:p>
       <w:pPr>

</xml_diff>